<commit_message>
acidified sample weight and ball
</commit_message>
<xml_diff>
--- a/Isotopes_protocol.docx
+++ b/Isotopes_protocol.docx
@@ -1,6 +1,6 @@
 
 <file path=word/document.xml><?xml version="1.0" encoding="utf-8"?>
-<w:document xmlns:wpc="http://schemas.microsoft.com/office/word/2010/wordprocessingCanvas" xmlns:cx="http://schemas.microsoft.com/office/drawing/2014/chartex" xmlns:cx1="http://schemas.microsoft.com/office/drawing/2015/9/8/chartex" xmlns:cx2="http://schemas.microsoft.com/office/drawing/2015/10/21/chartex" xmlns:cx3="http://schemas.microsoft.com/office/drawing/2016/5/9/chartex" xmlns:cx4="http://schemas.microsoft.com/office/drawing/2016/5/10/chartex" xmlns:cx5="http://schemas.microsoft.com/office/drawing/2016/5/11/chartex" xmlns:cx6="http://schemas.microsoft.com/office/drawing/2016/5/12/chartex" xmlns:cx7="http://schemas.microsoft.com/office/drawing/2016/5/13/chartex" xmlns:cx8="http://schemas.microsoft.com/office/drawing/2016/5/14/chartex" xmlns:mc="http://schemas.openxmlformats.org/markup-compatibility/2006" xmlns:aink="http://schemas.microsoft.com/office/drawing/2016/ink" xmlns:am3d="http://schemas.microsoft.com/office/drawing/2017/model3d" xmlns:o="urn:schemas-microsoft-com:office:office" xmlns:oel="http://schemas.microsoft.com/office/2019/extlst" xmlns:r="http://schemas.openxmlformats.org/officeDocument/2006/relationships" xmlns:m="http://schemas.openxmlformats.org/officeDocument/2006/math" xmlns:v="urn:schemas-microsoft-com:vml" xmlns:wp14="http://schemas.microsoft.com/office/word/2010/wordprocessingDrawing" xmlns:wp="http://schemas.openxmlformats.org/drawingml/2006/wordprocessingDrawing" xmlns:w10="urn:schemas-microsoft-com:office:word" xmlns:w="http://schemas.openxmlformats.org/wordprocessingml/2006/main" xmlns:w14="http://schemas.microsoft.com/office/word/2010/wordml" xmlns:w15="http://schemas.microsoft.com/office/word/2012/wordml" xmlns:w16cex="http://schemas.microsoft.com/office/word/2018/wordml/cex" xmlns:w16cid="http://schemas.microsoft.com/office/word/2016/wordml/cid" xmlns:w16="http://schemas.microsoft.com/office/word/2018/wordml" xmlns:w16sdtdh="http://schemas.microsoft.com/office/word/2020/wordml/sdtdatahash" xmlns:w16se="http://schemas.microsoft.com/office/word/2015/wordml/symex" xmlns:wpg="http://schemas.microsoft.com/office/word/2010/wordprocessingGroup" xmlns:wpi="http://schemas.microsoft.com/office/word/2010/wordprocessingInk" xmlns:wne="http://schemas.microsoft.com/office/word/2006/wordml" xmlns:wps="http://schemas.microsoft.com/office/word/2010/wordprocessingShape" mc:Ignorable="w14 w15 w16se w16cid w16 w16cex w16sdtdh wp14">
+<w:document xmlns:wpc="http://schemas.microsoft.com/office/word/2010/wordprocessingCanvas" xmlns:cx="http://schemas.microsoft.com/office/drawing/2014/chartex" xmlns:cx1="http://schemas.microsoft.com/office/drawing/2015/9/8/chartex" xmlns:cx2="http://schemas.microsoft.com/office/drawing/2015/10/21/chartex" xmlns:cx3="http://schemas.microsoft.com/office/drawing/2016/5/9/chartex" xmlns:cx4="http://schemas.microsoft.com/office/drawing/2016/5/10/chartex" xmlns:cx5="http://schemas.microsoft.com/office/drawing/2016/5/11/chartex" xmlns:cx6="http://schemas.microsoft.com/office/drawing/2016/5/12/chartex" xmlns:cx7="http://schemas.microsoft.com/office/drawing/2016/5/13/chartex" xmlns:cx8="http://schemas.microsoft.com/office/drawing/2016/5/14/chartex" xmlns:mc="http://schemas.openxmlformats.org/markup-compatibility/2006" xmlns:aink="http://schemas.microsoft.com/office/drawing/2016/ink" xmlns:am3d="http://schemas.microsoft.com/office/drawing/2017/model3d" xmlns:o="urn:schemas-microsoft-com:office:office" xmlns:oel="http://schemas.microsoft.com/office/2019/extlst" xmlns:r="http://schemas.openxmlformats.org/officeDocument/2006/relationships" xmlns:m="http://schemas.openxmlformats.org/officeDocument/2006/math" xmlns:v="urn:schemas-microsoft-com:vml" xmlns:wp14="http://schemas.microsoft.com/office/word/2010/wordprocessingDrawing" xmlns:wp="http://schemas.openxmlformats.org/drawingml/2006/wordprocessingDrawing" xmlns:w10="urn:schemas-microsoft-com:office:word" xmlns:w="http://schemas.openxmlformats.org/wordprocessingml/2006/main" xmlns:w14="http://schemas.microsoft.com/office/word/2010/wordml" xmlns:w15="http://schemas.microsoft.com/office/word/2012/wordml" xmlns:w16cex="http://schemas.microsoft.com/office/word/2018/wordml/cex" xmlns:w16cid="http://schemas.microsoft.com/office/word/2016/wordml/cid" xmlns:w16="http://schemas.microsoft.com/office/word/2018/wordml" xmlns:w16du="http://schemas.microsoft.com/office/word/2023/wordml/word16du" xmlns:w16sdtdh="http://schemas.microsoft.com/office/word/2020/wordml/sdtdatahash" xmlns:w16sdtfl="http://schemas.microsoft.com/office/word/2024/wordml/sdtformatlock" xmlns:w16se="http://schemas.microsoft.com/office/word/2015/wordml/symex" xmlns:wpg="http://schemas.microsoft.com/office/word/2010/wordprocessingGroup" xmlns:wpi="http://schemas.microsoft.com/office/word/2010/wordprocessingInk" xmlns:wne="http://schemas.microsoft.com/office/word/2006/wordml" xmlns:wps="http://schemas.microsoft.com/office/word/2010/wordprocessingShape" mc:Ignorable="w14 w15 w16se w16cid w16 w16cex w16sdtdh w16sdtfl w16du wp14">
   <w:body>
     <w:p>
       <w:pPr>
@@ -459,7 +459,27 @@
           <w:kern w:val="0"/>
           <w14:ligatures w14:val="none"/>
         </w:rPr>
-        <w:t>Using a serological pipette, add 5mL of MilliQ water to a glass scintillation vial. Then, add 5mL of HCl to the same vial. This will produce an exothermic reaction, making the glass vial feel warm. Wait for it to cool before using.</w:t>
+        <w:t xml:space="preserve">Using a serological pipette, add 5mL of </w:t>
+      </w:r>
+      <w:proofErr w:type="spellStart"/>
+      <w:r>
+        <w:rPr>
+          <w:rFonts w:ascii="Times New Roman" w:eastAsia="Times New Roman" w:hAnsi="Times New Roman" w:cs="Times New Roman"/>
+          <w:color w:val="1F2328"/>
+          <w:kern w:val="0"/>
+          <w14:ligatures w14:val="none"/>
+        </w:rPr>
+        <w:t>MilliQ</w:t>
+      </w:r>
+      <w:proofErr w:type="spellEnd"/>
+      <w:r>
+        <w:rPr>
+          <w:rFonts w:ascii="Times New Roman" w:eastAsia="Times New Roman" w:hAnsi="Times New Roman" w:cs="Times New Roman"/>
+          <w:color w:val="1F2328"/>
+          <w:kern w:val="0"/>
+          <w14:ligatures w14:val="none"/>
+        </w:rPr>
+        <w:t xml:space="preserve"> water to a glass scintillation vial. Then, add 5mL of HCl to the same vial. This will produce an exothermic reaction, making the glass vial feel warm. Wait for it to cool before using.</w:t>
       </w:r>
     </w:p>
     <w:p>
@@ -834,7 +854,27 @@
           <w:kern w:val="0"/>
           <w14:ligatures w14:val="none"/>
         </w:rPr>
-        <w:t xml:space="preserve"> (ag_capsule_mg). </w:t>
+        <w:t xml:space="preserve"> (</w:t>
+      </w:r>
+      <w:proofErr w:type="spellStart"/>
+      <w:r>
+        <w:rPr>
+          <w:rFonts w:ascii="Times New Roman" w:eastAsia="Times New Roman" w:hAnsi="Times New Roman" w:cs="Times New Roman"/>
+          <w:color w:val="1F2328"/>
+          <w:kern w:val="0"/>
+          <w14:ligatures w14:val="none"/>
+        </w:rPr>
+        <w:t>ag_capsule_mg</w:t>
+      </w:r>
+      <w:proofErr w:type="spellEnd"/>
+      <w:r>
+        <w:rPr>
+          <w:rFonts w:ascii="Times New Roman" w:eastAsia="Times New Roman" w:hAnsi="Times New Roman" w:cs="Times New Roman"/>
+          <w:color w:val="1F2328"/>
+          <w:kern w:val="0"/>
+          <w14:ligatures w14:val="none"/>
+        </w:rPr>
+        <w:t xml:space="preserve">). </w:t>
       </w:r>
       <w:r>
         <w:rPr>
@@ -868,8 +908,19 @@
           <w:kern w:val="0"/>
           <w14:ligatures w14:val="none"/>
         </w:rPr>
-        <w:t>Sterilize any tools you will be using with 70% ethanol/kimwipes</w:t>
-      </w:r>
+        <w:t>Sterilize any tools you will be using with 70% ethanol/</w:t>
+      </w:r>
+      <w:proofErr w:type="spellStart"/>
+      <w:r>
+        <w:rPr>
+          <w:rFonts w:ascii="Times New Roman" w:eastAsia="Times New Roman" w:hAnsi="Times New Roman" w:cs="Times New Roman"/>
+          <w:color w:val="1F2328"/>
+          <w:kern w:val="0"/>
+          <w14:ligatures w14:val="none"/>
+        </w:rPr>
+        <w:t>kimwipes</w:t>
+      </w:r>
+      <w:proofErr w:type="spellEnd"/>
     </w:p>
     <w:p>
       <w:pPr>
@@ -929,14 +980,25 @@
         </w:rPr>
         <w:t xml:space="preserve"> (</w:t>
       </w:r>
-      <w:r>
-        <w:rPr>
-          <w:rFonts w:ascii="Times New Roman" w:eastAsia="Times New Roman" w:hAnsi="Times New Roman" w:cs="Times New Roman"/>
-          <w:color w:val="1F2328"/>
-          <w:kern w:val="0"/>
-          <w14:ligatures w14:val="none"/>
-        </w:rPr>
-        <w:t>sample_mg)</w:t>
+      <w:proofErr w:type="spellStart"/>
+      <w:r>
+        <w:rPr>
+          <w:rFonts w:ascii="Times New Roman" w:eastAsia="Times New Roman" w:hAnsi="Times New Roman" w:cs="Times New Roman"/>
+          <w:color w:val="1F2328"/>
+          <w:kern w:val="0"/>
+          <w14:ligatures w14:val="none"/>
+        </w:rPr>
+        <w:t>sample_mg</w:t>
+      </w:r>
+      <w:proofErr w:type="spellEnd"/>
+      <w:r>
+        <w:rPr>
+          <w:rFonts w:ascii="Times New Roman" w:eastAsia="Times New Roman" w:hAnsi="Times New Roman" w:cs="Times New Roman"/>
+          <w:color w:val="1F2328"/>
+          <w:kern w:val="0"/>
+          <w14:ligatures w14:val="none"/>
+        </w:rPr>
+        <w:t>)</w:t>
       </w:r>
     </w:p>
     <w:p>
@@ -1167,6 +1229,7 @@
         </w:rPr>
         <w:t>. Record tray location in spreadsheet (</w:t>
       </w:r>
+      <w:proofErr w:type="spellStart"/>
       <w:r>
         <w:rPr>
           <w:rFonts w:ascii="Times New Roman" w:eastAsia="Times New Roman" w:hAnsi="Times New Roman" w:cs="Times New Roman"/>
@@ -1183,7 +1246,17 @@
           <w:kern w:val="0"/>
           <w14:ligatures w14:val="none"/>
         </w:rPr>
-        <w:t>tray_location)</w:t>
+        <w:t>tray_location</w:t>
+      </w:r>
+      <w:proofErr w:type="spellEnd"/>
+      <w:r>
+        <w:rPr>
+          <w:rFonts w:ascii="Times New Roman" w:eastAsia="Times New Roman" w:hAnsi="Times New Roman" w:cs="Times New Roman"/>
+          <w:color w:val="1F2328"/>
+          <w:kern w:val="0"/>
+          <w14:ligatures w14:val="none"/>
+        </w:rPr>
+        <w:t>)</w:t>
       </w:r>
     </w:p>
     <w:p>
@@ -1418,14 +1491,25 @@
         </w:rPr>
         <w:t>Re-weigh acidified samples and record weight (</w:t>
       </w:r>
-      <w:r>
-        <w:rPr>
-          <w:rFonts w:ascii="Times New Roman" w:eastAsia="Times New Roman" w:hAnsi="Times New Roman" w:cs="Times New Roman"/>
-          <w:color w:val="1F2328"/>
-          <w:kern w:val="0"/>
-          <w14:ligatures w14:val="none"/>
-        </w:rPr>
-        <w:t xml:space="preserve">acid_capsule_mg). Subtract </w:t>
+      <w:proofErr w:type="spellStart"/>
+      <w:r>
+        <w:rPr>
+          <w:rFonts w:ascii="Times New Roman" w:eastAsia="Times New Roman" w:hAnsi="Times New Roman" w:cs="Times New Roman"/>
+          <w:color w:val="1F2328"/>
+          <w:kern w:val="0"/>
+          <w14:ligatures w14:val="none"/>
+        </w:rPr>
+        <w:t>acid_capsule_mg</w:t>
+      </w:r>
+      <w:proofErr w:type="spellEnd"/>
+      <w:r>
+        <w:rPr>
+          <w:rFonts w:ascii="Times New Roman" w:eastAsia="Times New Roman" w:hAnsi="Times New Roman" w:cs="Times New Roman"/>
+          <w:color w:val="1F2328"/>
+          <w:kern w:val="0"/>
+          <w14:ligatures w14:val="none"/>
+        </w:rPr>
+        <w:t xml:space="preserve">). Subtract </w:t>
       </w:r>
       <w:r>
         <w:rPr>
@@ -1436,6 +1520,7 @@
         </w:rPr>
         <w:t>your capsule weight (</w:t>
       </w:r>
+      <w:proofErr w:type="spellStart"/>
       <w:r>
         <w:rPr>
           <w:rFonts w:ascii="Times New Roman" w:eastAsia="Times New Roman" w:hAnsi="Times New Roman" w:cs="Times New Roman"/>
@@ -1445,6 +1530,7 @@
         </w:rPr>
         <w:t>ag_capsule_mg</w:t>
       </w:r>
+      <w:proofErr w:type="spellEnd"/>
       <w:r>
         <w:rPr>
           <w:rFonts w:ascii="Times New Roman" w:eastAsia="Times New Roman" w:hAnsi="Times New Roman" w:cs="Times New Roman"/>
@@ -1472,6 +1558,7 @@
         </w:rPr>
         <w:t>this weight (</w:t>
       </w:r>
+      <w:proofErr w:type="spellStart"/>
       <w:r>
         <w:rPr>
           <w:rFonts w:ascii="Times New Roman" w:eastAsia="Times New Roman" w:hAnsi="Times New Roman" w:cs="Times New Roman"/>
@@ -1481,6 +1568,7 @@
         </w:rPr>
         <w:t>acid_capsule_mg</w:t>
       </w:r>
+      <w:proofErr w:type="spellEnd"/>
       <w:r>
         <w:rPr>
           <w:rFonts w:ascii="Times New Roman" w:eastAsia="Times New Roman" w:hAnsi="Times New Roman" w:cs="Times New Roman"/>
@@ -1517,6 +1605,7 @@
         </w:rPr>
         <w:t>your final sample weight (</w:t>
       </w:r>
+      <w:proofErr w:type="spellStart"/>
       <w:r>
         <w:rPr>
           <w:rFonts w:ascii="Times New Roman" w:eastAsia="Times New Roman" w:hAnsi="Times New Roman" w:cs="Times New Roman"/>
@@ -1526,6 +1615,7 @@
         </w:rPr>
         <w:t>acid_sample_mg</w:t>
       </w:r>
+      <w:proofErr w:type="spellEnd"/>
       <w:r>
         <w:rPr>
           <w:rFonts w:ascii="Times New Roman" w:eastAsia="Times New Roman" w:hAnsi="Times New Roman" w:cs="Times New Roman"/>
@@ -1768,6 +1858,28 @@
     <w:p>
       <w:pPr>
         <w:numPr>
+          <w:ilvl w:val="2"/>
+          <w:numId w:val="2"/>
+        </w:numPr>
+        <w:shd w:val="clear" w:color="auto" w:fill="FFFFFF"/>
+        <w:spacing w:before="100" w:beforeAutospacing="1" w:after="100" w:afterAutospacing="1"/>
+        <w:rPr>
+          <w:rFonts w:ascii="Times New Roman" w:eastAsia="Times New Roman" w:hAnsi="Times New Roman" w:cs="Times New Roman"/>
+          <w:color w:val="1F2328"/>
+          <w:kern w:val="0"/>
+          <w14:ligatures w14:val="none"/>
+        </w:rPr>
+      </w:pPr>
+      <w:r>
+        <w:rPr>
+          <w:rFonts w:ascii="Times New Roman" w:hAnsi="Times New Roman" w:cs="Times New Roman"/>
+        </w:rPr>
+        <w:t xml:space="preserve">Don’t touch with fingers when in Ag capsule! </w:t>
+      </w:r>
+    </w:p>
+    <w:p>
+      <w:pPr>
+        <w:numPr>
           <w:ilvl w:val="1"/>
           <w:numId w:val="2"/>
         </w:numPr>
@@ -1784,7 +1896,21 @@
         <w:rPr>
           <w:rFonts w:ascii="Times New Roman" w:hAnsi="Times New Roman" w:cs="Times New Roman"/>
         </w:rPr>
-        <w:t>Place sample into final labeled plate, record location in tray (final_tray_location). Re-tape plate</w:t>
+        <w:t>Place sample into final labeled plate, record location in tray (</w:t>
+      </w:r>
+      <w:proofErr w:type="spellStart"/>
+      <w:r>
+        <w:rPr>
+          <w:rFonts w:ascii="Times New Roman" w:hAnsi="Times New Roman" w:cs="Times New Roman"/>
+        </w:rPr>
+        <w:t>final_tray_location</w:t>
+      </w:r>
+      <w:proofErr w:type="spellEnd"/>
+      <w:r>
+        <w:rPr>
+          <w:rFonts w:ascii="Times New Roman" w:hAnsi="Times New Roman" w:cs="Times New Roman"/>
+        </w:rPr>
+        <w:t>). Re-tape plate</w:t>
       </w:r>
     </w:p>
     <w:p>
@@ -1973,7 +2099,7 @@
 </file>
 
 <file path=word/numbering.xml><?xml version="1.0" encoding="utf-8"?>
-<w:numbering xmlns:wpc="http://schemas.microsoft.com/office/word/2010/wordprocessingCanvas" xmlns:cx="http://schemas.microsoft.com/office/drawing/2014/chartex" xmlns:cx1="http://schemas.microsoft.com/office/drawing/2015/9/8/chartex" xmlns:cx2="http://schemas.microsoft.com/office/drawing/2015/10/21/chartex" xmlns:cx3="http://schemas.microsoft.com/office/drawing/2016/5/9/chartex" xmlns:cx4="http://schemas.microsoft.com/office/drawing/2016/5/10/chartex" xmlns:cx5="http://schemas.microsoft.com/office/drawing/2016/5/11/chartex" xmlns:cx6="http://schemas.microsoft.com/office/drawing/2016/5/12/chartex" xmlns:cx7="http://schemas.microsoft.com/office/drawing/2016/5/13/chartex" xmlns:cx8="http://schemas.microsoft.com/office/drawing/2016/5/14/chartex" xmlns:mc="http://schemas.openxmlformats.org/markup-compatibility/2006" xmlns:aink="http://schemas.microsoft.com/office/drawing/2016/ink" xmlns:am3d="http://schemas.microsoft.com/office/drawing/2017/model3d" xmlns:o="urn:schemas-microsoft-com:office:office" xmlns:oel="http://schemas.microsoft.com/office/2019/extlst" xmlns:r="http://schemas.openxmlformats.org/officeDocument/2006/relationships" xmlns:m="http://schemas.openxmlformats.org/officeDocument/2006/math" xmlns:v="urn:schemas-microsoft-com:vml" xmlns:wp14="http://schemas.microsoft.com/office/word/2010/wordprocessingDrawing" xmlns:wp="http://schemas.openxmlformats.org/drawingml/2006/wordprocessingDrawing" xmlns:w10="urn:schemas-microsoft-com:office:word" xmlns:w="http://schemas.openxmlformats.org/wordprocessingml/2006/main" xmlns:w14="http://schemas.microsoft.com/office/word/2010/wordml" xmlns:w15="http://schemas.microsoft.com/office/word/2012/wordml" xmlns:w16cex="http://schemas.microsoft.com/office/word/2018/wordml/cex" xmlns:w16cid="http://schemas.microsoft.com/office/word/2016/wordml/cid" xmlns:w16="http://schemas.microsoft.com/office/word/2018/wordml" xmlns:w16sdtdh="http://schemas.microsoft.com/office/word/2020/wordml/sdtdatahash" xmlns:w16se="http://schemas.microsoft.com/office/word/2015/wordml/symex" xmlns:wpg="http://schemas.microsoft.com/office/word/2010/wordprocessingGroup" xmlns:wpi="http://schemas.microsoft.com/office/word/2010/wordprocessingInk" xmlns:wne="http://schemas.microsoft.com/office/word/2006/wordml" xmlns:wps="http://schemas.microsoft.com/office/word/2010/wordprocessingShape" mc:Ignorable="w14 w15 w16se w16cid w16 w16cex w16sdtdh wp14">
+<w:numbering xmlns:wpc="http://schemas.microsoft.com/office/word/2010/wordprocessingCanvas" xmlns:cx="http://schemas.microsoft.com/office/drawing/2014/chartex" xmlns:cx1="http://schemas.microsoft.com/office/drawing/2015/9/8/chartex" xmlns:cx2="http://schemas.microsoft.com/office/drawing/2015/10/21/chartex" xmlns:cx3="http://schemas.microsoft.com/office/drawing/2016/5/9/chartex" xmlns:cx4="http://schemas.microsoft.com/office/drawing/2016/5/10/chartex" xmlns:cx5="http://schemas.microsoft.com/office/drawing/2016/5/11/chartex" xmlns:cx6="http://schemas.microsoft.com/office/drawing/2016/5/12/chartex" xmlns:cx7="http://schemas.microsoft.com/office/drawing/2016/5/13/chartex" xmlns:cx8="http://schemas.microsoft.com/office/drawing/2016/5/14/chartex" xmlns:mc="http://schemas.openxmlformats.org/markup-compatibility/2006" xmlns:aink="http://schemas.microsoft.com/office/drawing/2016/ink" xmlns:am3d="http://schemas.microsoft.com/office/drawing/2017/model3d" xmlns:o="urn:schemas-microsoft-com:office:office" xmlns:oel="http://schemas.microsoft.com/office/2019/extlst" xmlns:r="http://schemas.openxmlformats.org/officeDocument/2006/relationships" xmlns:m="http://schemas.openxmlformats.org/officeDocument/2006/math" xmlns:v="urn:schemas-microsoft-com:vml" xmlns:wp14="http://schemas.microsoft.com/office/word/2010/wordprocessingDrawing" xmlns:wp="http://schemas.openxmlformats.org/drawingml/2006/wordprocessingDrawing" xmlns:w10="urn:schemas-microsoft-com:office:word" xmlns:w="http://schemas.openxmlformats.org/wordprocessingml/2006/main" xmlns:w14="http://schemas.microsoft.com/office/word/2010/wordml" xmlns:w15="http://schemas.microsoft.com/office/word/2012/wordml" xmlns:w16cex="http://schemas.microsoft.com/office/word/2018/wordml/cex" xmlns:w16cid="http://schemas.microsoft.com/office/word/2016/wordml/cid" xmlns:w16="http://schemas.microsoft.com/office/word/2018/wordml" xmlns:w16du="http://schemas.microsoft.com/office/word/2023/wordml/word16du" xmlns:w16sdtdh="http://schemas.microsoft.com/office/word/2020/wordml/sdtdatahash" xmlns:w16sdtfl="http://schemas.microsoft.com/office/word/2024/wordml/sdtformatlock" xmlns:w16se="http://schemas.microsoft.com/office/word/2015/wordml/symex" xmlns:wpg="http://schemas.microsoft.com/office/word/2010/wordprocessingGroup" xmlns:wpi="http://schemas.microsoft.com/office/word/2010/wordprocessingInk" xmlns:wne="http://schemas.microsoft.com/office/word/2006/wordml" xmlns:wps="http://schemas.microsoft.com/office/word/2010/wordprocessingShape" mc:Ignorable="w14 w15 w16se w16cid w16 w16cex w16sdtdh w16sdtfl w16du wp14">
   <w:abstractNum w:abstractNumId="0" w15:restartNumberingAfterBreak="0">
     <w:nsid w:val="14790CE9"/>
     <w:multiLevelType w:val="multilevel"/>
@@ -2213,7 +2339,7 @@
 </file>
 
 <file path=word/styles.xml><?xml version="1.0" encoding="utf-8"?>
-<w:styles xmlns:mc="http://schemas.openxmlformats.org/markup-compatibility/2006" xmlns:r="http://schemas.openxmlformats.org/officeDocument/2006/relationships" xmlns:w="http://schemas.openxmlformats.org/wordprocessingml/2006/main" xmlns:w14="http://schemas.microsoft.com/office/word/2010/wordml" xmlns:w15="http://schemas.microsoft.com/office/word/2012/wordml" xmlns:w16cex="http://schemas.microsoft.com/office/word/2018/wordml/cex" xmlns:w16cid="http://schemas.microsoft.com/office/word/2016/wordml/cid" xmlns:w16="http://schemas.microsoft.com/office/word/2018/wordml" xmlns:w16sdtdh="http://schemas.microsoft.com/office/word/2020/wordml/sdtdatahash" xmlns:w16se="http://schemas.microsoft.com/office/word/2015/wordml/symex" mc:Ignorable="w14 w15 w16se w16cid w16 w16cex w16sdtdh">
+<w:styles xmlns:mc="http://schemas.openxmlformats.org/markup-compatibility/2006" xmlns:r="http://schemas.openxmlformats.org/officeDocument/2006/relationships" xmlns:w="http://schemas.openxmlformats.org/wordprocessingml/2006/main" xmlns:w14="http://schemas.microsoft.com/office/word/2010/wordml" xmlns:w15="http://schemas.microsoft.com/office/word/2012/wordml" xmlns:w16cex="http://schemas.microsoft.com/office/word/2018/wordml/cex" xmlns:w16cid="http://schemas.microsoft.com/office/word/2016/wordml/cid" xmlns:w16="http://schemas.microsoft.com/office/word/2018/wordml" xmlns:w16du="http://schemas.microsoft.com/office/word/2023/wordml/word16du" xmlns:w16sdtdh="http://schemas.microsoft.com/office/word/2020/wordml/sdtdatahash" xmlns:w16sdtfl="http://schemas.microsoft.com/office/word/2024/wordml/sdtformatlock" xmlns:w16se="http://schemas.microsoft.com/office/word/2015/wordml/symex" mc:Ignorable="w14 w15 w16se w16cid w16 w16cex w16sdtdh w16sdtfl w16du">
   <w:docDefaults>
     <w:rPrDefault>
       <w:rPr>
@@ -2686,6 +2812,18 @@
       <w:shd w:val="clear" w:color="auto" w:fill="E1DFDD"/>
     </w:rPr>
   </w:style>
+  <w:style w:type="character" w:styleId="FollowedHyperlink">
+    <w:name w:val="FollowedHyperlink"/>
+    <w:basedOn w:val="DefaultParagraphFont"/>
+    <w:uiPriority w:val="99"/>
+    <w:semiHidden/>
+    <w:unhideWhenUsed/>
+    <w:rsid w:val="004243A3"/>
+    <w:rPr>
+      <w:color w:val="954F72" w:themeColor="followedHyperlink"/>
+      <w:u w:val="single"/>
+    </w:rPr>
+  </w:style>
 </w:styles>
 </file>
 

</xml_diff>